<commit_message>
Fix typos + Translation
</commit_message>
<xml_diff>
--- a/english/Interview_E.docx
+++ b/english/Interview_E.docx
@@ -58,7 +58,19 @@
         <w:rPr>
           <w:lang w:val="en-GB"/>
         </w:rPr>
-        <w:t xml:space="preserve">Answer: 5, It is very important due to legal requirements to keep up with the </w:t>
+        <w:t>Answer: 5, It is very important due to legal requirements</w:t>
+      </w:r>
+      <w:r>
+        <w:rPr>
+          <w:lang w:val="en-GB"/>
+        </w:rPr>
+        <w:t xml:space="preserve"> and </w:t>
+      </w:r>
+      <w:r>
+        <w:rPr>
+          <w:lang w:val="en-GB"/>
+        </w:rPr>
+        <w:t xml:space="preserve">to keep up with the </w:t>
       </w:r>
       <w:r>
         <w:rPr>
@@ -322,14 +334,12 @@
         </w:rPr>
         <w:t xml:space="preserve"> general area (the outer districts of the city) with changing places of employment. Then there is a special parking permit with changing </w:t>
       </w:r>
-      <w:proofErr w:type="spellStart"/>
-      <w:r>
-        <w:rPr>
-          <w:lang w:val="en-GB"/>
-        </w:rPr>
-        <w:t>palces</w:t>
-      </w:r>
-      <w:proofErr w:type="spellEnd"/>
+      <w:r>
+        <w:rPr>
+          <w:lang w:val="en-GB"/>
+        </w:rPr>
+        <w:t>places</w:t>
+      </w:r>
       <w:r>
         <w:rPr>
           <w:lang w:val="en-GB"/>

</xml_diff>